<commit_message>
Lidt opdateret introducerende problemanalyse.
</commit_message>
<xml_diff>
--- a/Rapport/partials/Introducerende problemanalyse.docx
+++ b/Rapport/partials/Introducerende problemanalyse.docx
@@ -21,13 +21,7 @@
         <w:t>analyse</w:t>
       </w:r>
       <w:r>
-        <w:t xml:space="preserve"> i </w:t>
-      </w:r>
-      <w:r>
-        <w:t>”State of the art”</w:t>
-      </w:r>
-      <w:r>
-        <w:t>-afsnittet</w:t>
+        <w:t xml:space="preserve"> i ”State of the art”-afsnittet</w:t>
       </w:r>
       <w:r>
         <w:t xml:space="preserve"> </w:t>
@@ -67,23 +61,7 @@
           <w:color w:val="000000"/>
           <w:shd w:val="clear" w:color="auto" w:fill="FFFFFF"/>
         </w:rPr>
-        <w:t xml:space="preserve"> </w:t>
-      </w:r>
-      <w:r>
-        <w:rPr>
-          <w:rFonts w:cstheme="minorHAnsi"/>
-          <w:color w:val="000000"/>
-          <w:shd w:val="clear" w:color="auto" w:fill="FFFFFF"/>
-        </w:rPr>
-        <w:t>Bekendtgørelse af lov om folkeskolen</w:t>
-      </w:r>
-      <w:r>
-        <w:rPr>
-          <w:rFonts w:cstheme="minorHAnsi"/>
-          <w:color w:val="000000"/>
-          <w:shd w:val="clear" w:color="auto" w:fill="FFFFFF"/>
-        </w:rPr>
-        <w:t>”</w:t>
+        <w:t xml:space="preserve"> Bekendtgørelse af lov om folkeskolen”</w:t>
       </w:r>
       <w:r>
         <w:t xml:space="preserve"> med supplerende kilder.</w:t>
@@ -91,7 +69,21 @@
     </w:p>
     <w:p>
       <w:r>
-        <w:t>(Lidt om interessant analyse???)</w:t>
+        <w:t xml:space="preserve">Interessent analysen vurderer de indflydelsesrige og påvirkede medvirkende med henblik på skemalægningen. Afsnittet lægger fokus på vurderingen af interessenternes rolle i </w:t>
+      </w:r>
+      <w:r>
+        <w:t>skemaet</w:t>
+      </w:r>
+      <w:r>
+        <w:t xml:space="preserve">. Analysen som bliver udarbejdet af dette, giver grundlag for </w:t>
+      </w:r>
+      <w:r>
+        <w:t xml:space="preserve">valget af medvirkende, som er blevet taget kontakt til. </w:t>
+      </w:r>
+      <w:bookmarkStart w:id="0" w:name="_GoBack"/>
+      <w:bookmarkEnd w:id="0"/>
+      <w:r>
+        <w:t xml:space="preserve">  </w:t>
       </w:r>
     </w:p>
     <w:p>
@@ -118,8 +110,6 @@
       <w:r>
         <w:t xml:space="preserve">analyseres og </w:t>
       </w:r>
-      <w:bookmarkStart w:id="0" w:name="_GoBack"/>
-      <w:bookmarkEnd w:id="0"/>
       <w:r>
         <w:t xml:space="preserve">udvides med tilstrækkelig information, så en fyldestgørende problemafgrænsning kan konstrueres. </w:t>
       </w:r>

</xml_diff>